<commit_message>
partial resolve multiple hint by balls bug
</commit_message>
<xml_diff>
--- a/doc/error hints.docx
+++ b/doc/error hints.docx
@@ -2,6 +2,16 @@
 <file path=word/document.xml><?xml version="1.0" encoding="utf-8"?>
 <w:document xmlns:wpc="http://schemas.microsoft.com/office/word/2010/wordprocessingCanvas" xmlns:cx="http://schemas.microsoft.com/office/drawing/2014/chartex" xmlns:cx1="http://schemas.microsoft.com/office/drawing/2015/9/8/chartex" xmlns:cx2="http://schemas.microsoft.com/office/drawing/2015/10/21/chartex" xmlns:cx3="http://schemas.microsoft.com/office/drawing/2016/5/9/chartex" xmlns:cx4="http://schemas.microsoft.com/office/drawing/2016/5/10/chartex" xmlns:cx5="http://schemas.microsoft.com/office/drawing/2016/5/11/chartex" xmlns:cx6="http://schemas.microsoft.com/office/drawing/2016/5/12/chartex" xmlns:cx7="http://schemas.microsoft.com/office/drawing/2016/5/13/chartex" xmlns:cx8="http://schemas.microsoft.com/office/drawing/2016/5/14/chartex" xmlns:mc="http://schemas.openxmlformats.org/markup-compatibility/2006" xmlns:aink="http://schemas.microsoft.com/office/drawing/2016/ink" xmlns:am3d="http://schemas.microsoft.com/office/drawing/2017/model3d" xmlns:o="urn:schemas-microsoft-com:office:office" xmlns:oel="http://schemas.microsoft.com/office/2019/extlst" xmlns:r="http://schemas.openxmlformats.org/officeDocument/2006/relationships" xmlns:m="http://schemas.openxmlformats.org/officeDocument/2006/math" xmlns:v="urn:schemas-microsoft-com:vml" xmlns:wp14="http://schemas.microsoft.com/office/word/2010/wordprocessingDrawing" xmlns:wp="http://schemas.openxmlformats.org/drawingml/2006/wordprocessingDrawing" xmlns:w10="urn:schemas-microsoft-com:office:word" xmlns:w="http://schemas.openxmlformats.org/wordprocessingml/2006/main" xmlns:w14="http://schemas.microsoft.com/office/word/2010/wordml" xmlns:w15="http://schemas.microsoft.com/office/word/2012/wordml" xmlns:w16cex="http://schemas.microsoft.com/office/word/2018/wordml/cex" xmlns:w16cid="http://schemas.microsoft.com/office/word/2016/wordml/cid" xmlns:w16="http://schemas.microsoft.com/office/word/2018/wordml" xmlns:w16sdtdh="http://schemas.microsoft.com/office/word/2020/wordml/sdtdatahash" xmlns:w16se="http://schemas.microsoft.com/office/word/2015/wordml/symex" xmlns:wpg="http://schemas.microsoft.com/office/word/2010/wordprocessingGroup" xmlns:wpi="http://schemas.microsoft.com/office/word/2010/wordprocessingInk" xmlns:wne="http://schemas.microsoft.com/office/word/2006/wordml" xmlns:wps="http://schemas.microsoft.com/office/word/2010/wordprocessingShape" mc:Ignorable="w14 w15 w16se w16cid w16 w16cex w16sdtdh wp14">
   <w:body>
+    <w:p>
+      <w:pPr>
+        <w:pStyle w:val="Titre1"/>
+        <w:jc w:val="center"/>
+      </w:pPr>
+      <w:r>
+        <w:t>Mise à jour des indices</w:t>
+      </w:r>
+    </w:p>
+    <w:p/>
     <w:p>
       <w:r>
         <w:rPr>
@@ -23,7 +33,7 @@
                     <pic:cNvPicPr/>
                   </pic:nvPicPr>
                   <pic:blipFill>
-                    <a:blip r:embed="rId4"/>
+                    <a:blip r:embed="rId5"/>
                     <a:stretch>
                       <a:fillRect/>
                     </a:stretch>
@@ -69,7 +79,7 @@
                     <pic:cNvPicPr/>
                   </pic:nvPicPr>
                   <pic:blipFill>
-                    <a:blip r:embed="rId5"/>
+                    <a:blip r:embed="rId6"/>
                     <a:stretch>
                       <a:fillRect/>
                     </a:stretch>
@@ -78,6 +88,150 @@
                     <a:xfrm>
                       <a:off x="0" y="0"/>
                       <a:ext cx="5760720" cy="3700145"/>
+                    </a:xfrm>
+                    <a:prstGeom prst="rect">
+                      <a:avLst/>
+                    </a:prstGeom>
+                  </pic:spPr>
+                </pic:pic>
+              </a:graphicData>
+            </a:graphic>
+          </wp:inline>
+        </w:drawing>
+      </w:r>
+    </w:p>
+    <w:p/>
+    <w:p>
+      <w:r>
+        <w:lastRenderedPageBreak/>
+        <w:t>Pour résoudre ce problème, une fonction « resetHints » a été écrite. Elle permet de remettre à vide le « bloc » hint avant chaque calcule décidant si oui ou non il doit être altéré.</w:t>
+      </w:r>
+    </w:p>
+    <w:p>
+      <w:r>
+        <w:drawing>
+          <wp:inline distT="0" distB="0" distL="0" distR="0" wp14:anchorId="7F8CF375" wp14:editId="5D64D7B9">
+            <wp:extent cx="4953691" cy="3610479"/>
+            <wp:effectExtent l="0" t="0" r="0" b="9525"/>
+            <wp:docPr id="3" name="Image 3" descr="Une image contenant texte&#10;&#10;Description générée automatiquement"/>
+            <wp:cNvGraphicFramePr>
+              <a:graphicFrameLocks xmlns:a="http://schemas.openxmlformats.org/drawingml/2006/main" noChangeAspect="1"/>
+            </wp:cNvGraphicFramePr>
+            <a:graphic xmlns:a="http://schemas.openxmlformats.org/drawingml/2006/main">
+              <a:graphicData uri="http://schemas.openxmlformats.org/drawingml/2006/picture">
+                <pic:pic xmlns:pic="http://schemas.openxmlformats.org/drawingml/2006/picture">
+                  <pic:nvPicPr>
+                    <pic:cNvPr id="3" name="Image 3" descr="Une image contenant texte&#10;&#10;Description générée automatiquement"/>
+                    <pic:cNvPicPr/>
+                  </pic:nvPicPr>
+                  <pic:blipFill>
+                    <a:blip r:embed="rId7"/>
+                    <a:stretch>
+                      <a:fillRect/>
+                    </a:stretch>
+                  </pic:blipFill>
+                  <pic:spPr>
+                    <a:xfrm>
+                      <a:off x="0" y="0"/>
+                      <a:ext cx="4953691" cy="3610479"/>
+                    </a:xfrm>
+                    <a:prstGeom prst="rect">
+                      <a:avLst/>
+                    </a:prstGeom>
+                  </pic:spPr>
+                </pic:pic>
+              </a:graphicData>
+            </a:graphic>
+          </wp:inline>
+        </w:drawing>
+      </w:r>
+    </w:p>
+    <w:p>
+      <w:r>
+        <w:rPr>
+          <w:noProof/>
+        </w:rPr>
+        <w:drawing>
+          <wp:inline distT="0" distB="0" distL="0" distR="0" wp14:anchorId="71DD036D" wp14:editId="68FE3857">
+            <wp:extent cx="4978400" cy="3226420"/>
+            <wp:effectExtent l="0" t="0" r="0" b="0"/>
+            <wp:docPr id="4" name="Image 4" descr="Une image contenant texte&#10;&#10;Description générée automatiquement"/>
+            <wp:cNvGraphicFramePr>
+              <a:graphicFrameLocks xmlns:a="http://schemas.openxmlformats.org/drawingml/2006/main" noChangeAspect="1"/>
+            </wp:cNvGraphicFramePr>
+            <a:graphic xmlns:a="http://schemas.openxmlformats.org/drawingml/2006/main">
+              <a:graphicData uri="http://schemas.openxmlformats.org/drawingml/2006/picture">
+                <pic:pic xmlns:pic="http://schemas.openxmlformats.org/drawingml/2006/picture">
+                  <pic:nvPicPr>
+                    <pic:cNvPr id="4" name="Image 4" descr="Une image contenant texte&#10;&#10;Description générée automatiquement"/>
+                    <pic:cNvPicPr/>
+                  </pic:nvPicPr>
+                  <pic:blipFill>
+                    <a:blip r:embed="rId8"/>
+                    <a:stretch>
+                      <a:fillRect/>
+                    </a:stretch>
+                  </pic:blipFill>
+                  <pic:spPr>
+                    <a:xfrm>
+                      <a:off x="0" y="0"/>
+                      <a:ext cx="5002531" cy="3242059"/>
+                    </a:xfrm>
+                    <a:prstGeom prst="rect">
+                      <a:avLst/>
+                    </a:prstGeom>
+                  </pic:spPr>
+                </pic:pic>
+              </a:graphicData>
+            </a:graphic>
+          </wp:inline>
+        </w:drawing>
+      </w:r>
+    </w:p>
+    <w:p/>
+    <w:p/>
+    <w:p/>
+    <w:p/>
+    <w:p/>
+    <w:p/>
+    <w:p/>
+    <w:p>
+      <w:pPr>
+        <w:pStyle w:val="Titre1"/>
+        <w:jc w:val="center"/>
+      </w:pPr>
+      <w:r>
+        <w:t>Multiplication d’indice pour une bille</w:t>
+      </w:r>
+    </w:p>
+    <w:p/>
+    <w:p>
+      <w:r>
+        <w:drawing>
+          <wp:inline distT="0" distB="0" distL="0" distR="0" wp14:anchorId="061BE2EC" wp14:editId="76DD30C0">
+            <wp:extent cx="5658640" cy="2753109"/>
+            <wp:effectExtent l="0" t="0" r="0" b="9525"/>
+            <wp:docPr id="6" name="Image 6"/>
+            <wp:cNvGraphicFramePr>
+              <a:graphicFrameLocks xmlns:a="http://schemas.openxmlformats.org/drawingml/2006/main" noChangeAspect="1"/>
+            </wp:cNvGraphicFramePr>
+            <a:graphic xmlns:a="http://schemas.openxmlformats.org/drawingml/2006/main">
+              <a:graphicData uri="http://schemas.openxmlformats.org/drawingml/2006/picture">
+                <pic:pic xmlns:pic="http://schemas.openxmlformats.org/drawingml/2006/picture">
+                  <pic:nvPicPr>
+                    <pic:cNvPr id="1" name=""/>
+                    <pic:cNvPicPr/>
+                  </pic:nvPicPr>
+                  <pic:blipFill>
+                    <a:blip r:embed="rId9"/>
+                    <a:stretch>
+                      <a:fillRect/>
+                    </a:stretch>
+                  </pic:blipFill>
+                  <pic:spPr>
+                    <a:xfrm>
+                      <a:off x="0" y="0"/>
+                      <a:ext cx="5658640" cy="2753109"/>
                     </a:xfrm>
                     <a:prstGeom prst="rect">
                       <a:avLst/>
@@ -499,6 +653,27 @@
     <w:name w:val="Normal"/>
     <w:qFormat/>
   </w:style>
+  <w:style w:type="paragraph" w:styleId="Titre1">
+    <w:name w:val="heading 1"/>
+    <w:basedOn w:val="Normal"/>
+    <w:next w:val="Normal"/>
+    <w:link w:val="Titre1Car"/>
+    <w:uiPriority w:val="9"/>
+    <w:qFormat/>
+    <w:rsid w:val="007A698C"/>
+    <w:pPr>
+      <w:keepNext/>
+      <w:keepLines/>
+      <w:spacing w:before="240" w:after="0"/>
+      <w:outlineLvl w:val="0"/>
+    </w:pPr>
+    <w:rPr>
+      <w:rFonts w:asciiTheme="majorHAnsi" w:eastAsiaTheme="majorEastAsia" w:hAnsiTheme="majorHAnsi" w:cstheme="majorBidi"/>
+      <w:color w:val="2F5496" w:themeColor="accent1" w:themeShade="BF"/>
+      <w:sz w:val="32"/>
+      <w:szCs w:val="32"/>
+    </w:rPr>
+  </w:style>
   <w:style w:type="character" w:default="1" w:styleId="Policepardfaut">
     <w:name w:val="Default Paragraph Font"/>
     <w:uiPriority w:val="1"/>
@@ -525,6 +700,19 @@
     <w:uiPriority w:val="99"/>
     <w:semiHidden/>
     <w:unhideWhenUsed/>
+  </w:style>
+  <w:style w:type="character" w:customStyle="1" w:styleId="Titre1Car">
+    <w:name w:val="Titre 1 Car"/>
+    <w:basedOn w:val="Policepardfaut"/>
+    <w:link w:val="Titre1"/>
+    <w:uiPriority w:val="9"/>
+    <w:rsid w:val="007A698C"/>
+    <w:rPr>
+      <w:rFonts w:asciiTheme="majorHAnsi" w:eastAsiaTheme="majorEastAsia" w:hAnsiTheme="majorHAnsi" w:cstheme="majorBidi"/>
+      <w:color w:val="2F5496" w:themeColor="accent1" w:themeShade="BF"/>
+      <w:sz w:val="32"/>
+      <w:szCs w:val="32"/>
+    </w:rPr>
   </w:style>
 </w:styles>
 </file>
@@ -822,4 +1010,16 @@
     </a:ext>
   </a:extLst>
 </a:theme>
+</file>
+
+<file path=customXml/item1.xml><?xml version="1.0" encoding="utf-8"?>
+<b:Sources xmlns:b="http://schemas.openxmlformats.org/officeDocument/2006/bibliography" xmlns="http://schemas.openxmlformats.org/officeDocument/2006/bibliography" SelectedStyle="\APASixthEditionOfficeOnline.xsl" StyleName="APA" Version="6"/>
+</file>
+
+<file path=customXml/itemProps1.xml><?xml version="1.0" encoding="utf-8"?>
+<ds:datastoreItem xmlns:ds="http://schemas.openxmlformats.org/officeDocument/2006/customXml" ds:itemID="{AF4EC0BC-E568-46B1-A79C-BFD17B5D7229}">
+  <ds:schemaRefs>
+    <ds:schemaRef ds:uri="http://schemas.openxmlformats.org/officeDocument/2006/bibliography"/>
+  </ds:schemaRefs>
+</ds:datastoreItem>
 </file>
</xml_diff>

<commit_message>
updt for coop debug
</commit_message>
<xml_diff>
--- a/doc/error hints.docx
+++ b/doc/error hints.docx
@@ -259,11 +259,11 @@
       <w:r>
         <w:t xml:space="preserve">Partiellement réglé, quand un est bon mais peut être ailleurs, </w:t>
       </w:r>
-      <w:proofErr w:type="gramStart"/>
+      <w:proofErr w:type="spellStart"/>
       <w:r>
         <w:t>ca</w:t>
       </w:r>
-      <w:proofErr w:type="gramEnd"/>
+      <w:proofErr w:type="spellEnd"/>
       <w:r>
         <w:t xml:space="preserve"> ne met que la bille rouge et pas EN PLUS les deux blanches, mais quand une bille est bonne à 3 autres endroits, ça met toujours 3 blanches.</w:t>
       </w:r>
@@ -380,15 +380,7 @@
         <w:t>dues</w:t>
       </w:r>
       <w:r>
-        <w:t xml:space="preserve"> au fait que les indices ne sont pas </w:t>
-      </w:r>
-      <w:proofErr w:type="gramStart"/>
-      <w:r>
-        <w:t>organiser</w:t>
-      </w:r>
-      <w:proofErr w:type="gramEnd"/>
-      <w:r>
-        <w:t xml:space="preserve"> correctement :</w:t>
+        <w:t xml:space="preserve"> au fait que les indices ne sont pas organiser correctement :</w:t>
       </w:r>
     </w:p>
     <w:p/>
@@ -630,9 +622,73 @@
           </wp:inline>
         </w:drawing>
       </w:r>
-      <w:r>
+    </w:p>
+    <w:p/>
+    <w:p>
+      <w:r>
+        <w:t>Solution :</w:t>
+      </w:r>
+      <w:r>
+        <w:rPr>
+          <w:noProof/>
+        </w:rPr>
+        <w:t xml:space="preserve"> </w:t>
+      </w:r>
+      <w:r>
+        <w:rPr>
+          <w:noProof/>
+        </w:rPr>
         <w:drawing>
-          <wp:inline distT="0" distB="0" distL="0" distR="0" wp14:anchorId="55A48E5F" wp14:editId="24F6C873">
+          <wp:inline distT="0" distB="0" distL="0" distR="0" wp14:anchorId="31319D92" wp14:editId="2732C7A9">
+            <wp:extent cx="5760720" cy="1586230"/>
+            <wp:effectExtent l="0" t="0" r="0" b="0"/>
+            <wp:docPr id="16" name="Image 16" descr="Une image contenant texte&#10;&#10;Description générée automatiquement"/>
+            <wp:cNvGraphicFramePr>
+              <a:graphicFrameLocks xmlns:a="http://schemas.openxmlformats.org/drawingml/2006/main" noChangeAspect="1"/>
+            </wp:cNvGraphicFramePr>
+            <a:graphic xmlns:a="http://schemas.openxmlformats.org/drawingml/2006/main">
+              <a:graphicData uri="http://schemas.openxmlformats.org/drawingml/2006/picture">
+                <pic:pic xmlns:pic="http://schemas.openxmlformats.org/drawingml/2006/picture">
+                  <pic:nvPicPr>
+                    <pic:cNvPr id="16" name="Image 16" descr="Une image contenant texte&#10;&#10;Description générée automatiquement"/>
+                    <pic:cNvPicPr/>
+                  </pic:nvPicPr>
+                  <pic:blipFill>
+                    <a:blip r:embed="rId17"/>
+                    <a:stretch>
+                      <a:fillRect/>
+                    </a:stretch>
+                  </pic:blipFill>
+                  <pic:spPr>
+                    <a:xfrm>
+                      <a:off x="0" y="0"/>
+                      <a:ext cx="5760720" cy="1586230"/>
+                    </a:xfrm>
+                    <a:prstGeom prst="rect">
+                      <a:avLst/>
+                    </a:prstGeom>
+                  </pic:spPr>
+                </pic:pic>
+              </a:graphicData>
+            </a:graphic>
+          </wp:inline>
+        </w:drawing>
+      </w:r>
+    </w:p>
+    <w:p/>
+    <w:p/>
+    <w:p>
+      <w:r>
+        <w:t>Erreur :</w:t>
+      </w:r>
+    </w:p>
+    <w:p>
+      <w:r>
+        <w:rPr>
+          <w:noProof/>
+        </w:rPr>
+        <w:drawing>
+          <wp:inline distT="0" distB="0" distL="0" distR="0" wp14:anchorId="0BAD400C" wp14:editId="107ECA2E">
             <wp:extent cx="1648055" cy="2438740"/>
             <wp:effectExtent l="0" t="0" r="9525" b="0"/>
             <wp:docPr id="15" name="Image 15"/>
@@ -647,7 +703,7 @@
                     <pic:cNvPicPr/>
                   </pic:nvPicPr>
                   <pic:blipFill>
-                    <a:blip r:embed="rId17"/>
+                    <a:blip r:embed="rId18"/>
                     <a:stretch>
                       <a:fillRect/>
                     </a:stretch>
@@ -656,51 +712,6 @@
                     <a:xfrm>
                       <a:off x="0" y="0"/>
                       <a:ext cx="1648055" cy="2438740"/>
-                    </a:xfrm>
-                    <a:prstGeom prst="rect">
-                      <a:avLst/>
-                    </a:prstGeom>
-                  </pic:spPr>
-                </pic:pic>
-              </a:graphicData>
-            </a:graphic>
-          </wp:inline>
-        </w:drawing>
-      </w:r>
-    </w:p>
-    <w:p/>
-    <w:p>
-      <w:r>
-        <w:t>Solution :</w:t>
-      </w:r>
-    </w:p>
-    <w:p>
-      <w:r>
-        <w:drawing>
-          <wp:inline distT="0" distB="0" distL="0" distR="0" wp14:anchorId="13BAE14E" wp14:editId="04D35941">
-            <wp:extent cx="5760720" cy="1586230"/>
-            <wp:effectExtent l="0" t="0" r="0" b="0"/>
-            <wp:docPr id="16" name="Image 16" descr="Une image contenant texte&#10;&#10;Description générée automatiquement"/>
-            <wp:cNvGraphicFramePr>
-              <a:graphicFrameLocks xmlns:a="http://schemas.openxmlformats.org/drawingml/2006/main" noChangeAspect="1"/>
-            </wp:cNvGraphicFramePr>
-            <a:graphic xmlns:a="http://schemas.openxmlformats.org/drawingml/2006/main">
-              <a:graphicData uri="http://schemas.openxmlformats.org/drawingml/2006/picture">
-                <pic:pic xmlns:pic="http://schemas.openxmlformats.org/drawingml/2006/picture">
-                  <pic:nvPicPr>
-                    <pic:cNvPr id="16" name="Image 16" descr="Une image contenant texte&#10;&#10;Description générée automatiquement"/>
-                    <pic:cNvPicPr/>
-                  </pic:nvPicPr>
-                  <pic:blipFill>
-                    <a:blip r:embed="rId18"/>
-                    <a:stretch>
-                      <a:fillRect/>
-                    </a:stretch>
-                  </pic:blipFill>
-                  <pic:spPr>
-                    <a:xfrm>
-                      <a:off x="0" y="0"/>
-                      <a:ext cx="5760720" cy="1586230"/>
                     </a:xfrm>
                     <a:prstGeom prst="rect">
                       <a:avLst/>

</xml_diff>